<commit_message>
Final Final Commit For Homework 3
</commit_message>
<xml_diff>
--- a/Homework 3/Homework 3-1.docx
+++ b/Homework 3/Homework 3-1.docx
@@ -56,6 +56,22 @@
         </w:rPr>
         <w:t>Your name:</w:t>
       </w:r>
+      <w:r>
+        <w:rPr>
+          <w:rFonts w:ascii="Times New Roman" w:hAnsi="Times New Roman" w:cs="Times New Roman"/>
+          <w:b/>
+          <w:bCs/>
+          <w:color w:val="000000"/>
+        </w:rPr>
+        <w:t xml:space="preserve"> </w:t>
+      </w:r>
+      <w:r>
+        <w:rPr>
+          <w:rFonts w:ascii="Times New Roman" w:hAnsi="Times New Roman" w:cs="Times New Roman"/>
+          <w:color w:val="000000"/>
+        </w:rPr>
+        <w:t>Michael Savino</w:t>
+      </w:r>
     </w:p>
     <w:p>
       <w:pPr>
@@ -79,6 +95,13 @@
         </w:rPr>
         <w:t xml:space="preserve">Your student ID: </w:t>
       </w:r>
+      <w:r>
+        <w:rPr>
+          <w:rFonts w:ascii="Times New Roman" w:hAnsi="Times New Roman" w:cs="Times New Roman"/>
+          <w:color w:val="000000"/>
+        </w:rPr>
+        <w:t>10453739</w:t>
+      </w:r>
     </w:p>
     <w:p>
       <w:pPr>
@@ -109,7 +132,17 @@
           <w:bCs/>
           <w:color w:val="000000"/>
         </w:rPr>
-        <w:t xml:space="preserve"> the</w:t>
+        <w:t xml:space="preserve"> </w:t>
+      </w:r>
+      <w:proofErr w:type="gramStart"/>
+      <w:r>
+        <w:rPr>
+          <w:rFonts w:ascii="Times New Roman" w:hAnsi="Times New Roman" w:cs="Times New Roman"/>
+          <w:b/>
+          <w:bCs/>
+          <w:color w:val="000000"/>
+        </w:rPr>
+        <w:t>the</w:t>
       </w:r>
       <w:r>
         <w:rPr>
@@ -131,6 +164,7 @@
         <w:t>ipynb</w:t>
       </w:r>
       <w:proofErr w:type="spellEnd"/>
+      <w:proofErr w:type="gramEnd"/>
       <w:r>
         <w:rPr>
           <w:rFonts w:ascii="Times New Roman" w:hAnsi="Times New Roman" w:cs="Times New Roman"/>
@@ -535,7 +569,15 @@
         </w:numPr>
       </w:pPr>
       <w:r>
-        <w:t>What is the mean of the annual income?</w:t>
+        <w:t xml:space="preserve">What is the </w:t>
+      </w:r>
+      <w:proofErr w:type="gramStart"/>
+      <w:r>
+        <w:t>mean</w:t>
+      </w:r>
+      <w:proofErr w:type="gramEnd"/>
+      <w:r>
+        <w:t xml:space="preserve"> of the annual income?</w:t>
       </w:r>
       <w:r>
         <w:t xml:space="preserve"> </w:t>
@@ -548,8 +590,16 @@
       <w:pPr>
         <w:pStyle w:val="ListParagraph"/>
         <w:ind w:left="1080"/>
-      </w:pPr>
-      <w:r>
+        <w:rPr>
+          <w:b/>
+          <w:bCs/>
+        </w:rPr>
+      </w:pPr>
+      <w:r>
+        <w:rPr>
+          <w:b/>
+          <w:bCs/>
+        </w:rPr>
         <w:t>The mean of annual income is 60.56.</w:t>
       </w:r>
     </w:p>
@@ -575,8 +625,16 @@
       <w:pPr>
         <w:pStyle w:val="ListParagraph"/>
         <w:ind w:left="1080"/>
-      </w:pPr>
-      <w:r>
+        <w:rPr>
+          <w:b/>
+          <w:bCs/>
+        </w:rPr>
+      </w:pPr>
+      <w:r>
+        <w:rPr>
+          <w:b/>
+          <w:bCs/>
+        </w:rPr>
         <w:t>The max value of Age is 70.</w:t>
       </w:r>
     </w:p>
@@ -596,8 +654,16 @@
       <w:pPr>
         <w:pStyle w:val="ListParagraph"/>
         <w:ind w:left="1080"/>
-      </w:pPr>
-      <w:r>
+        <w:rPr>
+          <w:b/>
+          <w:bCs/>
+        </w:rPr>
+      </w:pPr>
+      <w:r>
+        <w:rPr>
+          <w:b/>
+          <w:bCs/>
+        </w:rPr>
         <w:t>The range of Spending Score is 98.</w:t>
       </w:r>
     </w:p>
@@ -634,16 +700,22 @@
     </w:p>
     <w:p>
       <w:pPr>
-        <w:ind w:left="720"/>
-      </w:pPr>
-      <w:r>
-        <w:t xml:space="preserve">a. Using </w:t>
+        <w:pStyle w:val="ListParagraph"/>
+        <w:numPr>
+          <w:ilvl w:val="0"/>
+          <w:numId w:val="6"/>
+        </w:numPr>
+      </w:pPr>
+      <w:r>
+        <w:t xml:space="preserve">Using </w:t>
       </w:r>
       <w:proofErr w:type="spellStart"/>
+      <w:proofErr w:type="gramStart"/>
       <w:r>
         <w:t>plt.scatter</w:t>
       </w:r>
       <w:proofErr w:type="spellEnd"/>
+      <w:proofErr w:type="gramEnd"/>
       <w:r>
         <w:t xml:space="preserve"> to plot the data, based on the plot decide the appropriate K value by yourself.</w:t>
       </w:r>
@@ -661,6 +733,163 @@
       </w:r>
       <w:r>
         <w:t>points]</w:t>
+      </w:r>
+    </w:p>
+    <w:p>
+      <w:pPr>
+        <w:pStyle w:val="ListParagraph"/>
+        <w:ind w:left="1080"/>
+        <w:rPr>
+          <w:b/>
+          <w:bCs/>
+        </w:rPr>
+      </w:pPr>
+      <w:r>
+        <w:rPr>
+          <w:b/>
+          <w:bCs/>
+        </w:rPr>
+        <w:t>For</w:t>
+      </w:r>
+      <w:r>
+        <w:rPr>
+          <w:b/>
+          <w:bCs/>
+        </w:rPr>
+        <w:t xml:space="preserve"> Age vs </w:t>
+      </w:r>
+      <w:r>
+        <w:rPr>
+          <w:b/>
+          <w:bCs/>
+        </w:rPr>
+        <w:t xml:space="preserve">Annual Income, there is no distinct </w:t>
+      </w:r>
+      <w:proofErr w:type="gramStart"/>
+      <w:r>
+        <w:rPr>
+          <w:b/>
+          <w:bCs/>
+        </w:rPr>
+        <w:t>cluster</w:t>
+      </w:r>
+      <w:proofErr w:type="gramEnd"/>
+      <w:r>
+        <w:rPr>
+          <w:b/>
+          <w:bCs/>
+        </w:rPr>
+        <w:t xml:space="preserve"> so I left it to do it as 1 cluster.</w:t>
+      </w:r>
+    </w:p>
+    <w:p>
+      <w:pPr>
+        <w:pStyle w:val="ListParagraph"/>
+        <w:ind w:left="1080"/>
+        <w:rPr>
+          <w:b/>
+          <w:bCs/>
+        </w:rPr>
+      </w:pPr>
+      <w:r>
+        <w:rPr>
+          <w:b/>
+          <w:bCs/>
+        </w:rPr>
+        <w:t xml:space="preserve">For Age vs Spending Score, an argument can be </w:t>
+      </w:r>
+      <w:proofErr w:type="gramStart"/>
+      <w:r>
+        <w:rPr>
+          <w:b/>
+          <w:bCs/>
+        </w:rPr>
+        <w:t>made there</w:t>
+      </w:r>
+      <w:proofErr w:type="gramEnd"/>
+      <w:r>
+        <w:rPr>
+          <w:b/>
+          <w:bCs/>
+        </w:rPr>
+        <w:t xml:space="preserve"> </w:t>
+      </w:r>
+      <w:proofErr w:type="spellStart"/>
+      <w:r>
+        <w:rPr>
+          <w:b/>
+          <w:bCs/>
+        </w:rPr>
+        <w:t>there</w:t>
+      </w:r>
+      <w:proofErr w:type="spellEnd"/>
+      <w:r>
+        <w:rPr>
+          <w:b/>
+          <w:bCs/>
+        </w:rPr>
+        <w:t xml:space="preserve"> is two </w:t>
+      </w:r>
+      <w:proofErr w:type="gramStart"/>
+      <w:r>
+        <w:rPr>
+          <w:b/>
+          <w:bCs/>
+        </w:rPr>
+        <w:t>clusters</w:t>
+      </w:r>
+      <w:proofErr w:type="gramEnd"/>
+      <w:r>
+        <w:rPr>
+          <w:b/>
+          <w:bCs/>
+        </w:rPr>
+        <w:t xml:space="preserve"> so I decided to let it be 2.</w:t>
+      </w:r>
+    </w:p>
+    <w:p>
+      <w:pPr>
+        <w:pStyle w:val="ListParagraph"/>
+        <w:ind w:left="1080"/>
+        <w:rPr>
+          <w:b/>
+          <w:bCs/>
+        </w:rPr>
+      </w:pPr>
+      <w:r>
+        <w:rPr>
+          <w:b/>
+          <w:bCs/>
+        </w:rPr>
+        <w:t xml:space="preserve">For </w:t>
+      </w:r>
+      <w:r>
+        <w:rPr>
+          <w:b/>
+          <w:bCs/>
+        </w:rPr>
+        <w:t>Annual Income</w:t>
+      </w:r>
+      <w:r>
+        <w:rPr>
+          <w:b/>
+          <w:bCs/>
+        </w:rPr>
+        <w:t xml:space="preserve"> </w:t>
+      </w:r>
+      <w:r>
+        <w:rPr>
+          <w:b/>
+          <w:bCs/>
+        </w:rPr>
+        <w:t>vs Spending Score</w:t>
+      </w:r>
+      <w:r>
+        <w:rPr>
+          <w:b/>
+          <w:bCs/>
+        </w:rPr>
+        <w:t>, there is a clear distinction between the 5 clusters, so the cluster was equal to 5.</w:t>
       </w:r>
     </w:p>
     <w:p>
@@ -730,6 +959,7 @@
       <w:r>
         <w:rPr>
           <w:rFonts w:ascii="Times New Roman" w:hAnsi="Times New Roman" w:cs="Times New Roman"/>
+          <w:noProof/>
           <w:color w:val="000000"/>
         </w:rPr>
         <w:lastRenderedPageBreak/>
@@ -772,6 +1002,7 @@
       <w:r>
         <w:rPr>
           <w:rFonts w:ascii="Times New Roman" w:hAnsi="Times New Roman" w:cs="Times New Roman"/>
+          <w:noProof/>
           <w:color w:val="000000"/>
         </w:rPr>
         <w:lastRenderedPageBreak/>
@@ -814,6 +1045,7 @@
       <w:r>
         <w:rPr>
           <w:rFonts w:ascii="Times New Roman" w:hAnsi="Times New Roman" w:cs="Times New Roman"/>
+          <w:noProof/>
           <w:color w:val="000000"/>
         </w:rPr>
         <w:lastRenderedPageBreak/>
@@ -856,6 +1088,7 @@
       <w:r>
         <w:rPr>
           <w:rFonts w:ascii="Times New Roman" w:hAnsi="Times New Roman" w:cs="Times New Roman"/>
+          <w:noProof/>
           <w:color w:val="000000"/>
         </w:rPr>
         <w:lastRenderedPageBreak/>
@@ -898,6 +1131,7 @@
       <w:r>
         <w:rPr>
           <w:rFonts w:ascii="Times New Roman" w:hAnsi="Times New Roman" w:cs="Times New Roman"/>
+          <w:noProof/>
           <w:color w:val="000000"/>
         </w:rPr>
         <w:lastRenderedPageBreak/>
@@ -940,6 +1174,7 @@
       <w:r>
         <w:rPr>
           <w:rFonts w:ascii="Times New Roman" w:hAnsi="Times New Roman" w:cs="Times New Roman"/>
+          <w:noProof/>
           <w:color w:val="000000"/>
         </w:rPr>
         <w:drawing>
@@ -1088,6 +1323,9 @@
         <w:adjustRightInd w:val="0"/>
       </w:pPr>
       <w:r>
+        <w:rPr>
+          <w:noProof/>
+        </w:rPr>
         <w:drawing>
           <wp:inline distT="0" distB="0" distL="0" distR="0" wp14:anchorId="33A273C7" wp14:editId="731AA212">
             <wp:extent cx="3564057" cy="2686050"/>
@@ -1132,6 +1370,9 @@
         <w:adjustRightInd w:val="0"/>
       </w:pPr>
       <w:r>
+        <w:rPr>
+          <w:noProof/>
+        </w:rPr>
         <w:drawing>
           <wp:inline distT="0" distB="0" distL="0" distR="0" wp14:anchorId="556F14D2" wp14:editId="564DBD14">
             <wp:extent cx="3724275" cy="2806799"/>
@@ -1176,6 +1417,9 @@
         <w:adjustRightInd w:val="0"/>
       </w:pPr>
       <w:r>
+        <w:rPr>
+          <w:noProof/>
+        </w:rPr>
         <w:lastRenderedPageBreak/>
         <w:drawing>
           <wp:inline distT="0" distB="0" distL="0" distR="0" wp14:anchorId="5B15C43C" wp14:editId="0FD1D8B9">
@@ -1235,6 +1479,9 @@
         <w:adjustRightInd w:val="0"/>
       </w:pPr>
       <w:r>
+        <w:rPr>
+          <w:noProof/>
+        </w:rPr>
         <w:drawing>
           <wp:inline distT="0" distB="0" distL="0" distR="0" wp14:anchorId="386740E3" wp14:editId="3A2FF217">
             <wp:extent cx="3652526" cy="2752725"/>
@@ -1279,6 +1526,9 @@
         <w:adjustRightInd w:val="0"/>
       </w:pPr>
       <w:r>
+        <w:rPr>
+          <w:noProof/>
+        </w:rPr>
         <w:lastRenderedPageBreak/>
         <w:drawing>
           <wp:inline distT="0" distB="0" distL="0" distR="0" wp14:anchorId="7374AE34" wp14:editId="7637EFB2">
@@ -1331,7 +1581,23 @@
         <w:adjustRightInd w:val="0"/>
       </w:pPr>
       <w:r>
-        <w:t>By looking at the different amounts of clusters (Tested with 1, 2, 4, and 6 clusters) we can determine that 4 clusters is the best for this dataset as there is clearly 4 distinct clusters shown.</w:t>
+        <w:t xml:space="preserve">By looking at the different amounts of clusters (Tested with 1, 2, 4, and 6 clusters) we can determine that 4 clusters </w:t>
+      </w:r>
+      <w:proofErr w:type="gramStart"/>
+      <w:r>
+        <w:t>is</w:t>
+      </w:r>
+      <w:proofErr w:type="gramEnd"/>
+      <w:r>
+        <w:t xml:space="preserve"> the best for this dataset as there </w:t>
+      </w:r>
+      <w:proofErr w:type="gramStart"/>
+      <w:r>
+        <w:t>is</w:t>
+      </w:r>
+      <w:proofErr w:type="gramEnd"/>
+      <w:r>
+        <w:t xml:space="preserve"> clearly 4 distinct clusters shown.</w:t>
       </w:r>
     </w:p>
     <w:p>
@@ -1543,6 +1809,95 @@
     </w:lvl>
   </w:abstractNum>
   <w:abstractNum w:abstractNumId="2" w15:restartNumberingAfterBreak="0">
+    <w:nsid w:val="10A372B0"/>
+    <w:multiLevelType w:val="hybridMultilevel"/>
+    <w:tmpl w:val="E8BCF074"/>
+    <w:lvl w:ilvl="0" w:tplc="8A369DCA">
+      <w:start w:val="1"/>
+      <w:numFmt w:val="lowerLetter"/>
+      <w:lvlText w:val="%1."/>
+      <w:lvlJc w:val="left"/>
+      <w:pPr>
+        <w:ind w:left="1080" w:hanging="360"/>
+      </w:pPr>
+      <w:rPr>
+        <w:rFonts w:hint="default"/>
+      </w:rPr>
+    </w:lvl>
+    <w:lvl w:ilvl="1" w:tplc="04090019" w:tentative="1">
+      <w:start w:val="1"/>
+      <w:numFmt w:val="lowerLetter"/>
+      <w:lvlText w:val="%2."/>
+      <w:lvlJc w:val="left"/>
+      <w:pPr>
+        <w:ind w:left="1800" w:hanging="360"/>
+      </w:pPr>
+    </w:lvl>
+    <w:lvl w:ilvl="2" w:tplc="0409001B" w:tentative="1">
+      <w:start w:val="1"/>
+      <w:numFmt w:val="lowerRoman"/>
+      <w:lvlText w:val="%3."/>
+      <w:lvlJc w:val="right"/>
+      <w:pPr>
+        <w:ind w:left="2520" w:hanging="180"/>
+      </w:pPr>
+    </w:lvl>
+    <w:lvl w:ilvl="3" w:tplc="0409000F" w:tentative="1">
+      <w:start w:val="1"/>
+      <w:numFmt w:val="decimal"/>
+      <w:lvlText w:val="%4."/>
+      <w:lvlJc w:val="left"/>
+      <w:pPr>
+        <w:ind w:left="3240" w:hanging="360"/>
+      </w:pPr>
+    </w:lvl>
+    <w:lvl w:ilvl="4" w:tplc="04090019" w:tentative="1">
+      <w:start w:val="1"/>
+      <w:numFmt w:val="lowerLetter"/>
+      <w:lvlText w:val="%5."/>
+      <w:lvlJc w:val="left"/>
+      <w:pPr>
+        <w:ind w:left="3960" w:hanging="360"/>
+      </w:pPr>
+    </w:lvl>
+    <w:lvl w:ilvl="5" w:tplc="0409001B" w:tentative="1">
+      <w:start w:val="1"/>
+      <w:numFmt w:val="lowerRoman"/>
+      <w:lvlText w:val="%6."/>
+      <w:lvlJc w:val="right"/>
+      <w:pPr>
+        <w:ind w:left="4680" w:hanging="180"/>
+      </w:pPr>
+    </w:lvl>
+    <w:lvl w:ilvl="6" w:tplc="0409000F" w:tentative="1">
+      <w:start w:val="1"/>
+      <w:numFmt w:val="decimal"/>
+      <w:lvlText w:val="%7."/>
+      <w:lvlJc w:val="left"/>
+      <w:pPr>
+        <w:ind w:left="5400" w:hanging="360"/>
+      </w:pPr>
+    </w:lvl>
+    <w:lvl w:ilvl="7" w:tplc="04090019" w:tentative="1">
+      <w:start w:val="1"/>
+      <w:numFmt w:val="lowerLetter"/>
+      <w:lvlText w:val="%8."/>
+      <w:lvlJc w:val="left"/>
+      <w:pPr>
+        <w:ind w:left="6120" w:hanging="360"/>
+      </w:pPr>
+    </w:lvl>
+    <w:lvl w:ilvl="8" w:tplc="0409001B" w:tentative="1">
+      <w:start w:val="1"/>
+      <w:numFmt w:val="lowerRoman"/>
+      <w:lvlText w:val="%9."/>
+      <w:lvlJc w:val="right"/>
+      <w:pPr>
+        <w:ind w:left="6840" w:hanging="180"/>
+      </w:pPr>
+    </w:lvl>
+  </w:abstractNum>
+  <w:abstractNum w:abstractNumId="3" w15:restartNumberingAfterBreak="0">
     <w:nsid w:val="54016D28"/>
     <w:multiLevelType w:val="hybridMultilevel"/>
     <w:tmpl w:val="F86E2996"/>
@@ -1631,7 +1986,7 @@
       </w:pPr>
     </w:lvl>
   </w:abstractNum>
-  <w:abstractNum w:abstractNumId="3" w15:restartNumberingAfterBreak="0">
+  <w:abstractNum w:abstractNumId="4" w15:restartNumberingAfterBreak="0">
     <w:nsid w:val="5D1F4780"/>
     <w:multiLevelType w:val="hybridMultilevel"/>
     <w:tmpl w:val="761A60FE"/>
@@ -1720,7 +2075,7 @@
       </w:pPr>
     </w:lvl>
   </w:abstractNum>
-  <w:abstractNum w:abstractNumId="4" w15:restartNumberingAfterBreak="0">
+  <w:abstractNum w:abstractNumId="5" w15:restartNumberingAfterBreak="0">
     <w:nsid w:val="60403635"/>
     <w:multiLevelType w:val="hybridMultilevel"/>
     <w:tmpl w:val="7BF01BB2"/>
@@ -1810,7 +2165,7 @@
     </w:lvl>
   </w:abstractNum>
   <w:num w:numId="1" w16cid:durableId="1829712649">
-    <w:abstractNumId w:val="4"/>
+    <w:abstractNumId w:val="5"/>
   </w:num>
   <w:num w:numId="2" w16cid:durableId="1676229475">
     <w:abstractNumId w:val="1"/>
@@ -1819,9 +2174,12 @@
     <w:abstractNumId w:val="0"/>
   </w:num>
   <w:num w:numId="4" w16cid:durableId="929772675">
+    <w:abstractNumId w:val="4"/>
+  </w:num>
+  <w:num w:numId="5" w16cid:durableId="2008820087">
     <w:abstractNumId w:val="3"/>
   </w:num>
-  <w:num w:numId="5" w16cid:durableId="2008820087">
+  <w:num w:numId="6" w16cid:durableId="1107702301">
     <w:abstractNumId w:val="2"/>
   </w:num>
 </w:numbering>

</xml_diff>